<commit_message>
Accpeted payments - total price
</commit_message>
<xml_diff>
--- a/Query DB Hotel.docx
+++ b/Query DB Hotel.docx
@@ -115,7 +115,6 @@
         </w:rPr>
         <w:t xml:space="preserve"> </w:t>
       </w:r>
-      <w:proofErr w:type="spellStart"/>
       <w:r>
         <w:rPr>
           <w:rFonts w:ascii="Lato" w:eastAsia="Lato" w:hAnsi="Lato" w:cs="Lato"/>
@@ -125,7 +124,6 @@
         </w:rPr>
         <w:t>ospiti</w:t>
       </w:r>
-      <w:proofErr w:type="spellEnd"/>
     </w:p>
     <w:p>
       <w:pPr>
@@ -160,25 +158,14 @@
         </w:rPr>
         <w:t xml:space="preserve"> </w:t>
       </w:r>
-      <w:proofErr w:type="spellStart"/>
-      <w:r>
-        <w:rPr>
-          <w:rFonts w:ascii="Lato" w:eastAsia="Lato" w:hAnsi="Lato" w:cs="Lato"/>
-          <w:sz w:val="28"/>
-          <w:szCs w:val="28"/>
-          <w:lang w:val="en-US"/>
-        </w:rPr>
-        <w:t>document_type</w:t>
-      </w:r>
-      <w:proofErr w:type="spellEnd"/>
-      <w:r>
-        <w:rPr>
-          <w:rFonts w:ascii="Lato" w:eastAsia="Lato" w:hAnsi="Lato" w:cs="Lato"/>
-          <w:sz w:val="28"/>
-          <w:szCs w:val="28"/>
-          <w:lang w:val="en-US"/>
-        </w:rPr>
-        <w:t xml:space="preserve"> = 'CI'</w:t>
+      <w:r>
+        <w:rPr>
+          <w:rFonts w:ascii="Lato" w:eastAsia="Lato" w:hAnsi="Lato" w:cs="Lato"/>
+          <w:sz w:val="28"/>
+          <w:szCs w:val="28"/>
+          <w:lang w:val="en-US"/>
+        </w:rPr>
+        <w:t>document_type = 'CI'</w:t>
       </w:r>
     </w:p>
     <w:p>
@@ -240,10 +227,9 @@
           <w:rFonts w:ascii="Lato" w:eastAsia="Lato" w:hAnsi="Lato" w:cs="Lato"/>
           <w:sz w:val="28"/>
           <w:szCs w:val="28"/>
-          <w:lang w:val="it-IT"/>
-        </w:rPr>
-      </w:pPr>
-      <w:bookmarkStart w:id="0" w:name="_GoBack"/>
+          <w:lang w:val="en-US"/>
+        </w:rPr>
+      </w:pPr>
       <w:r>
         <w:rPr>
           <w:rFonts w:ascii="Lato" w:eastAsia="Lato" w:hAnsi="Lato" w:cs="Lato"/>
@@ -261,7 +247,7 @@
           <w:color w:val="00B0F0"/>
           <w:sz w:val="28"/>
           <w:szCs w:val="28"/>
-          <w:lang w:val="it-IT"/>
+          <w:lang w:val="en-US"/>
         </w:rPr>
         <w:t xml:space="preserve"> </w:t>
       </w:r>
@@ -270,7 +256,7 @@
           <w:rFonts w:ascii="Lato" w:eastAsia="Lato" w:hAnsi="Lato" w:cs="Lato"/>
           <w:sz w:val="28"/>
           <w:szCs w:val="28"/>
-          <w:lang w:val="it-IT"/>
+          <w:lang w:val="en-US"/>
         </w:rPr>
         <w:t xml:space="preserve">* </w:t>
       </w:r>
@@ -284,7 +270,7 @@
           <w:rFonts w:ascii="Lato" w:eastAsia="Lato" w:hAnsi="Lato" w:cs="Lato"/>
           <w:sz w:val="28"/>
           <w:szCs w:val="28"/>
-          <w:lang w:val="it-IT"/>
+          <w:lang w:val="en-US"/>
         </w:rPr>
       </w:pPr>
       <w:r>
@@ -303,7 +289,7 @@
           <w:rFonts w:ascii="Lato" w:eastAsia="Lato" w:hAnsi="Lato" w:cs="Lato"/>
           <w:sz w:val="28"/>
           <w:szCs w:val="28"/>
-          <w:lang w:val="it-IT"/>
+          <w:lang w:val="en-US"/>
         </w:rPr>
         <w:t xml:space="preserve"> ospiti</w:t>
       </w:r>
@@ -338,30 +324,9 @@
           <w:szCs w:val="28"/>
           <w:lang w:val="en-US"/>
         </w:rPr>
-        <w:t xml:space="preserve"> </w:t>
-      </w:r>
-      <w:proofErr w:type="spellStart"/>
-      <w:r>
-        <w:rPr>
-          <w:rFonts w:ascii="Lato" w:eastAsia="Lato" w:hAnsi="Lato" w:cs="Lato"/>
-          <w:sz w:val="28"/>
-          <w:szCs w:val="28"/>
-          <w:lang w:val="en-US"/>
-        </w:rPr>
-        <w:t>date_of_birth</w:t>
-      </w:r>
-      <w:proofErr w:type="spellEnd"/>
-      <w:r>
-        <w:rPr>
-          <w:rFonts w:ascii="Lato" w:eastAsia="Lato" w:hAnsi="Lato" w:cs="Lato"/>
-          <w:sz w:val="28"/>
-          <w:szCs w:val="28"/>
-          <w:lang w:val="en-US"/>
-        </w:rPr>
-        <w:t xml:space="preserve"> &gt; '1988-12-31'</w:t>
-      </w:r>
-    </w:p>
-    <w:bookmarkEnd w:id="0"/>
+        <w:t xml:space="preserve"> date_of_birth &gt; '1988-12-31'</w:t>
+      </w:r>
+    </w:p>
     <w:p>
       <w:pPr>
         <w:widowControl w:val="0"/>
@@ -397,27 +362,7 @@
           <w:szCs w:val="28"/>
           <w:lang w:val="it-IT"/>
         </w:rPr>
-        <w:t xml:space="preserve">Seleziona tutti gli ospiti che hanno più di 20 anni (al momento dell’esecuzione della </w:t>
-      </w:r>
-      <w:proofErr w:type="spellStart"/>
-      <w:r>
-        <w:rPr>
-          <w:rFonts w:ascii="Lato" w:eastAsia="Lato" w:hAnsi="Lato" w:cs="Lato"/>
-          <w:sz w:val="28"/>
-          <w:szCs w:val="28"/>
-          <w:lang w:val="it-IT"/>
-        </w:rPr>
-        <w:t>query</w:t>
-      </w:r>
-      <w:proofErr w:type="spellEnd"/>
-      <w:r>
-        <w:rPr>
-          <w:rFonts w:ascii="Lato" w:eastAsia="Lato" w:hAnsi="Lato" w:cs="Lato"/>
-          <w:sz w:val="28"/>
-          <w:szCs w:val="28"/>
-          <w:lang w:val="it-IT"/>
-        </w:rPr>
-        <w:t>)</w:t>
+        <w:t>Seleziona tutti gli ospiti che hanno più di 20 anni (al momento dell’esecuzione della query)</w:t>
       </w:r>
     </w:p>
     <w:p>
@@ -441,7 +386,7 @@
           <w:rFonts w:ascii="Lato" w:eastAsia="Lato" w:hAnsi="Lato" w:cs="Lato"/>
           <w:sz w:val="28"/>
           <w:szCs w:val="28"/>
-          <w:lang w:val="it-IT"/>
+          <w:lang w:val="en-US"/>
         </w:rPr>
       </w:pPr>
       <w:r>
@@ -460,7 +405,7 @@
           <w:rFonts w:ascii="Lato" w:eastAsia="Lato" w:hAnsi="Lato" w:cs="Lato"/>
           <w:sz w:val="28"/>
           <w:szCs w:val="28"/>
-          <w:lang w:val="it-IT"/>
+          <w:lang w:val="en-US"/>
         </w:rPr>
         <w:t xml:space="preserve"> * </w:t>
       </w:r>
@@ -644,19 +589,8 @@
           <w:szCs w:val="28"/>
           <w:lang w:val="en-US"/>
         </w:rPr>
-        <w:t xml:space="preserve"> </w:t>
-      </w:r>
-      <w:proofErr w:type="spellStart"/>
-      <w:r>
-        <w:rPr>
-          <w:rFonts w:ascii="Lato" w:eastAsia="Lato" w:hAnsi="Lato" w:cs="Lato"/>
-          <w:sz w:val="28"/>
-          <w:szCs w:val="28"/>
-          <w:lang w:val="en-US"/>
-        </w:rPr>
-        <w:t>ospiti</w:t>
-      </w:r>
-      <w:proofErr w:type="spellEnd"/>
+        <w:t xml:space="preserve"> ospiti</w:t>
+      </w:r>
     </w:p>
     <w:p>
       <w:pPr>
@@ -726,19 +660,8 @@
           <w:szCs w:val="28"/>
           <w:lang w:val="it-IT"/>
         </w:rPr>
-        <w:t xml:space="preserve">Calcola il totale degli ordini </w:t>
-      </w:r>
-      <w:proofErr w:type="spellStart"/>
-      <w:r>
-        <w:rPr>
-          <w:rFonts w:ascii="Lato" w:eastAsia="Lato" w:hAnsi="Lato" w:cs="Lato"/>
-          <w:sz w:val="28"/>
-          <w:szCs w:val="28"/>
-          <w:lang w:val="it-IT"/>
-        </w:rPr>
-        <w:t>accepted</w:t>
-      </w:r>
-      <w:proofErr w:type="spellEnd"/>
+        <w:t>Calcola il totale degli ordini accepted</w:t>
+      </w:r>
     </w:p>
     <w:p>
       <w:pPr>
@@ -785,25 +708,25 @@
         </w:rPr>
         <w:t xml:space="preserve"> </w:t>
       </w:r>
-      <w:proofErr w:type="gramStart"/>
-      <w:r>
-        <w:rPr>
-          <w:rFonts w:ascii="Lato" w:eastAsia="Lato" w:hAnsi="Lato" w:cs="Lato"/>
-          <w:sz w:val="28"/>
-          <w:szCs w:val="28"/>
-          <w:lang w:val="en-US"/>
-        </w:rPr>
-        <w:t>COUNT(</w:t>
-      </w:r>
-      <w:proofErr w:type="gramEnd"/>
-      <w:r>
-        <w:rPr>
-          <w:rFonts w:ascii="Lato" w:eastAsia="Lato" w:hAnsi="Lato" w:cs="Lato"/>
-          <w:sz w:val="28"/>
-          <w:szCs w:val="28"/>
-          <w:lang w:val="en-US"/>
-        </w:rPr>
-        <w:t xml:space="preserve">*) as Accepted </w:t>
+      <w:r>
+        <w:rPr>
+          <w:rFonts w:ascii="Lato" w:eastAsia="Lato" w:hAnsi="Lato" w:cs="Lato"/>
+          <w:sz w:val="28"/>
+          <w:szCs w:val="28"/>
+          <w:lang w:val="en-US"/>
+        </w:rPr>
+        <w:t>SUM(price</w:t>
+      </w:r>
+      <w:bookmarkStart w:id="0" w:name="_GoBack"/>
+      <w:bookmarkEnd w:id="0"/>
+      <w:r>
+        <w:rPr>
+          <w:rFonts w:ascii="Lato" w:eastAsia="Lato" w:hAnsi="Lato" w:cs="Lato"/>
+          <w:sz w:val="28"/>
+          <w:szCs w:val="28"/>
+          <w:lang w:val="en-US"/>
+        </w:rPr>
+        <w:t xml:space="preserve">) as Accepted </w:t>
       </w:r>
     </w:p>
     <w:p>
@@ -836,19 +759,8 @@
           <w:szCs w:val="28"/>
           <w:lang w:val="en-US"/>
         </w:rPr>
-        <w:t xml:space="preserve"> </w:t>
-      </w:r>
-      <w:proofErr w:type="spellStart"/>
-      <w:r>
-        <w:rPr>
-          <w:rFonts w:ascii="Lato" w:eastAsia="Lato" w:hAnsi="Lato" w:cs="Lato"/>
-          <w:sz w:val="28"/>
-          <w:szCs w:val="28"/>
-          <w:lang w:val="en-US"/>
-        </w:rPr>
-        <w:t>pagamenti</w:t>
-      </w:r>
-      <w:proofErr w:type="spellEnd"/>
+        <w:t xml:space="preserve"> pagamenti</w:t>
+      </w:r>
     </w:p>
     <w:p>
       <w:pPr>
@@ -859,7 +771,7 @@
           <w:rFonts w:ascii="Lato" w:eastAsia="Lato" w:hAnsi="Lato" w:cs="Lato"/>
           <w:sz w:val="28"/>
           <w:szCs w:val="28"/>
-          <w:lang w:val="it-IT"/>
+          <w:lang w:val="en-US"/>
         </w:rPr>
       </w:pPr>
       <w:r>
@@ -878,29 +790,9 @@
           <w:rFonts w:ascii="Lato" w:eastAsia="Lato" w:hAnsi="Lato" w:cs="Lato"/>
           <w:sz w:val="28"/>
           <w:szCs w:val="28"/>
-          <w:lang w:val="it-IT"/>
-        </w:rPr>
-        <w:t xml:space="preserve"> status = "</w:t>
-      </w:r>
-      <w:proofErr w:type="spellStart"/>
-      <w:r>
-        <w:rPr>
-          <w:rFonts w:ascii="Lato" w:eastAsia="Lato" w:hAnsi="Lato" w:cs="Lato"/>
-          <w:sz w:val="28"/>
-          <w:szCs w:val="28"/>
-          <w:lang w:val="it-IT"/>
-        </w:rPr>
-        <w:t>accepted</w:t>
-      </w:r>
-      <w:proofErr w:type="spellEnd"/>
-      <w:r>
-        <w:rPr>
-          <w:rFonts w:ascii="Lato" w:eastAsia="Lato" w:hAnsi="Lato" w:cs="Lato"/>
-          <w:sz w:val="28"/>
-          <w:szCs w:val="28"/>
-          <w:lang w:val="it-IT"/>
-        </w:rPr>
-        <w:t>"</w:t>
+          <w:lang w:val="en-US"/>
+        </w:rPr>
+        <w:t xml:space="preserve"> status = "accepted"</w:t>
       </w:r>
     </w:p>
     <w:p>
@@ -950,7 +842,7 @@
           <w:rFonts w:ascii="Lato" w:eastAsia="Lato" w:hAnsi="Lato" w:cs="Lato"/>
           <w:sz w:val="28"/>
           <w:szCs w:val="28"/>
-          <w:lang w:val="it-IT"/>
+          <w:lang w:val="en-US"/>
         </w:rPr>
       </w:pPr>
       <w:r>
@@ -969,69 +861,9 @@
           <w:rFonts w:ascii="Lato" w:eastAsia="Lato" w:hAnsi="Lato" w:cs="Lato"/>
           <w:sz w:val="28"/>
           <w:szCs w:val="28"/>
-          <w:lang w:val="it-IT"/>
-        </w:rPr>
-        <w:t xml:space="preserve"> MAX(</w:t>
-      </w:r>
-      <w:proofErr w:type="spellStart"/>
-      <w:r>
-        <w:rPr>
-          <w:rFonts w:ascii="Lato" w:eastAsia="Lato" w:hAnsi="Lato" w:cs="Lato"/>
-          <w:sz w:val="28"/>
-          <w:szCs w:val="28"/>
-          <w:lang w:val="it-IT"/>
-        </w:rPr>
-        <w:t>price</w:t>
-      </w:r>
-      <w:proofErr w:type="spellEnd"/>
-      <w:r>
-        <w:rPr>
-          <w:rFonts w:ascii="Lato" w:eastAsia="Lato" w:hAnsi="Lato" w:cs="Lato"/>
-          <w:sz w:val="28"/>
-          <w:szCs w:val="28"/>
-          <w:lang w:val="it-IT"/>
-        </w:rPr>
-        <w:t xml:space="preserve">) </w:t>
-      </w:r>
-      <w:proofErr w:type="spellStart"/>
-      <w:r>
-        <w:rPr>
-          <w:rFonts w:ascii="Lato" w:eastAsia="Lato" w:hAnsi="Lato" w:cs="Lato"/>
-          <w:sz w:val="28"/>
-          <w:szCs w:val="28"/>
-          <w:lang w:val="it-IT"/>
-        </w:rPr>
-        <w:t>as</w:t>
-      </w:r>
-      <w:proofErr w:type="spellEnd"/>
-      <w:r>
-        <w:rPr>
-          <w:rFonts w:ascii="Lato" w:eastAsia="Lato" w:hAnsi="Lato" w:cs="Lato"/>
-          <w:sz w:val="28"/>
-          <w:szCs w:val="28"/>
-          <w:lang w:val="it-IT"/>
-        </w:rPr>
-        <w:t xml:space="preserve"> </w:t>
-      </w:r>
-      <w:proofErr w:type="spellStart"/>
-      <w:r>
-        <w:rPr>
-          <w:rFonts w:ascii="Lato" w:eastAsia="Lato" w:hAnsi="Lato" w:cs="Lato"/>
-          <w:sz w:val="28"/>
-          <w:szCs w:val="28"/>
-          <w:lang w:val="it-IT"/>
-        </w:rPr>
-        <w:t>MaxPrice</w:t>
-      </w:r>
-      <w:proofErr w:type="spellEnd"/>
-      <w:r>
-        <w:rPr>
-          <w:rFonts w:ascii="Lato" w:eastAsia="Lato" w:hAnsi="Lato" w:cs="Lato"/>
-          <w:sz w:val="28"/>
-          <w:szCs w:val="28"/>
-          <w:lang w:val="it-IT"/>
-        </w:rPr>
-        <w:t xml:space="preserve"> </w:t>
+          <w:lang w:val="en-US"/>
+        </w:rPr>
+        <w:t xml:space="preserve"> MAX(price) as MaxPrice </w:t>
       </w:r>
     </w:p>
     <w:p>
@@ -1043,7 +875,7 @@
           <w:rFonts w:ascii="Lato" w:eastAsia="Lato" w:hAnsi="Lato" w:cs="Lato"/>
           <w:sz w:val="28"/>
           <w:szCs w:val="28"/>
-          <w:lang w:val="it-IT"/>
+          <w:lang w:val="en-US"/>
         </w:rPr>
       </w:pPr>
       <w:r>
@@ -1062,7 +894,7 @@
           <w:rFonts w:ascii="Lato" w:eastAsia="Lato" w:hAnsi="Lato" w:cs="Lato"/>
           <w:sz w:val="28"/>
           <w:szCs w:val="28"/>
-          <w:lang w:val="it-IT"/>
+          <w:lang w:val="en-US"/>
         </w:rPr>
         <w:t xml:space="preserve"> pagamenti</w:t>
       </w:r>
@@ -1076,7 +908,7 @@
           <w:rFonts w:ascii="Lato" w:eastAsia="Lato" w:hAnsi="Lato" w:cs="Lato"/>
           <w:sz w:val="28"/>
           <w:szCs w:val="28"/>
-          <w:lang w:val="it-IT"/>
+          <w:lang w:val="en-US"/>
         </w:rPr>
       </w:pPr>
     </w:p>
@@ -1182,19 +1014,8 @@
           <w:szCs w:val="28"/>
           <w:lang w:val="en-US"/>
         </w:rPr>
-        <w:t xml:space="preserve"> </w:t>
-      </w:r>
-      <w:proofErr w:type="spellStart"/>
-      <w:r>
-        <w:rPr>
-          <w:rFonts w:ascii="Lato" w:eastAsia="Lato" w:hAnsi="Lato" w:cs="Lato"/>
-          <w:sz w:val="28"/>
-          <w:szCs w:val="28"/>
-          <w:lang w:val="en-US"/>
-        </w:rPr>
-        <w:t>ospiti</w:t>
-      </w:r>
-      <w:proofErr w:type="spellEnd"/>
+        <w:t xml:space="preserve"> ospiti</w:t>
+      </w:r>
     </w:p>
     <w:p>
       <w:pPr>
@@ -1226,27 +1047,7 @@
           <w:szCs w:val="28"/>
           <w:lang w:val="en-US"/>
         </w:rPr>
-        <w:t xml:space="preserve"> </w:t>
-      </w:r>
-      <w:proofErr w:type="spellStart"/>
-      <w:r>
-        <w:rPr>
-          <w:rFonts w:ascii="Lato" w:eastAsia="Lato" w:hAnsi="Lato" w:cs="Lato"/>
-          <w:sz w:val="28"/>
-          <w:szCs w:val="28"/>
-          <w:lang w:val="en-US"/>
-        </w:rPr>
-        <w:t>document_type</w:t>
-      </w:r>
-      <w:proofErr w:type="spellEnd"/>
-      <w:r>
-        <w:rPr>
-          <w:rFonts w:ascii="Lato" w:eastAsia="Lato" w:hAnsi="Lato" w:cs="Lato"/>
-          <w:sz w:val="28"/>
-          <w:szCs w:val="28"/>
-          <w:lang w:val="en-US"/>
-        </w:rPr>
-        <w:t xml:space="preserve"> = "Driver License"</w:t>
+        <w:t xml:space="preserve"> document_type = "Driver License"</w:t>
       </w:r>
     </w:p>
     <w:p>
@@ -1279,27 +1080,7 @@
           <w:szCs w:val="28"/>
           <w:lang w:val="en-US"/>
         </w:rPr>
-        <w:t xml:space="preserve"> YEAR(</w:t>
-      </w:r>
-      <w:proofErr w:type="spellStart"/>
-      <w:r>
-        <w:rPr>
-          <w:rFonts w:ascii="Lato" w:eastAsia="Lato" w:hAnsi="Lato" w:cs="Lato"/>
-          <w:sz w:val="28"/>
-          <w:szCs w:val="28"/>
-          <w:lang w:val="en-US"/>
-        </w:rPr>
-        <w:t>date_of_birth</w:t>
-      </w:r>
-      <w:proofErr w:type="spellEnd"/>
-      <w:r>
-        <w:rPr>
-          <w:rFonts w:ascii="Lato" w:eastAsia="Lato" w:hAnsi="Lato" w:cs="Lato"/>
-          <w:sz w:val="28"/>
-          <w:szCs w:val="28"/>
-          <w:lang w:val="en-US"/>
-        </w:rPr>
-        <w:t>) = "1975"</w:t>
+        <w:t xml:space="preserve"> YEAR(date_of_birth) = "1975"</w:t>
       </w:r>
     </w:p>
     <w:p>
@@ -1352,7 +1133,7 @@
           <w:rFonts w:ascii="Lato" w:eastAsia="Lato" w:hAnsi="Lato" w:cs="Lato"/>
           <w:sz w:val="28"/>
           <w:szCs w:val="28"/>
-          <w:lang w:val="it-IT"/>
+          <w:lang w:val="en-US"/>
         </w:rPr>
       </w:pPr>
       <w:r>
@@ -1371,69 +1152,9 @@
           <w:rFonts w:ascii="Lato" w:eastAsia="Lato" w:hAnsi="Lato" w:cs="Lato"/>
           <w:sz w:val="28"/>
           <w:szCs w:val="28"/>
-          <w:lang w:val="it-IT"/>
-        </w:rPr>
-        <w:t xml:space="preserve"> SUM(</w:t>
-      </w:r>
-      <w:proofErr w:type="spellStart"/>
-      <w:r>
-        <w:rPr>
-          <w:rFonts w:ascii="Lato" w:eastAsia="Lato" w:hAnsi="Lato" w:cs="Lato"/>
-          <w:sz w:val="28"/>
-          <w:szCs w:val="28"/>
-          <w:lang w:val="it-IT"/>
-        </w:rPr>
-        <w:t>beds</w:t>
-      </w:r>
-      <w:proofErr w:type="spellEnd"/>
-      <w:r>
-        <w:rPr>
-          <w:rFonts w:ascii="Lato" w:eastAsia="Lato" w:hAnsi="Lato" w:cs="Lato"/>
-          <w:sz w:val="28"/>
-          <w:szCs w:val="28"/>
-          <w:lang w:val="it-IT"/>
-        </w:rPr>
-        <w:t xml:space="preserve">) </w:t>
-      </w:r>
-      <w:proofErr w:type="spellStart"/>
-      <w:r>
-        <w:rPr>
-          <w:rFonts w:ascii="Lato" w:eastAsia="Lato" w:hAnsi="Lato" w:cs="Lato"/>
-          <w:sz w:val="28"/>
-          <w:szCs w:val="28"/>
-          <w:lang w:val="it-IT"/>
-        </w:rPr>
-        <w:t>as</w:t>
-      </w:r>
-      <w:proofErr w:type="spellEnd"/>
-      <w:r>
-        <w:rPr>
-          <w:rFonts w:ascii="Lato" w:eastAsia="Lato" w:hAnsi="Lato" w:cs="Lato"/>
-          <w:sz w:val="28"/>
-          <w:szCs w:val="28"/>
-          <w:lang w:val="it-IT"/>
-        </w:rPr>
-        <w:t xml:space="preserve"> </w:t>
-      </w:r>
-      <w:proofErr w:type="spellStart"/>
-      <w:r>
-        <w:rPr>
-          <w:rFonts w:ascii="Lato" w:eastAsia="Lato" w:hAnsi="Lato" w:cs="Lato"/>
-          <w:sz w:val="28"/>
-          <w:szCs w:val="28"/>
-          <w:lang w:val="it-IT"/>
-        </w:rPr>
-        <w:t>TotalBeds</w:t>
-      </w:r>
-      <w:proofErr w:type="spellEnd"/>
-      <w:r>
-        <w:rPr>
-          <w:rFonts w:ascii="Lato" w:eastAsia="Lato" w:hAnsi="Lato" w:cs="Lato"/>
-          <w:sz w:val="28"/>
-          <w:szCs w:val="28"/>
-          <w:lang w:val="it-IT"/>
-        </w:rPr>
-        <w:t xml:space="preserve"> </w:t>
+          <w:lang w:val="en-US"/>
+        </w:rPr>
+        <w:t xml:space="preserve"> SUM(beds) as TotalBeds </w:t>
       </w:r>
     </w:p>
     <w:p>
@@ -1445,7 +1166,7 @@
           <w:rFonts w:ascii="Lato" w:eastAsia="Lato" w:hAnsi="Lato" w:cs="Lato"/>
           <w:sz w:val="28"/>
           <w:szCs w:val="28"/>
-          <w:lang w:val="it-IT"/>
+          <w:lang w:val="en-US"/>
         </w:rPr>
       </w:pPr>
       <w:r>
@@ -1464,7 +1185,7 @@
           <w:rFonts w:ascii="Lato" w:eastAsia="Lato" w:hAnsi="Lato" w:cs="Lato"/>
           <w:sz w:val="28"/>
           <w:szCs w:val="28"/>
-          <w:lang w:val="it-IT"/>
+          <w:lang w:val="en-US"/>
         </w:rPr>
         <w:t xml:space="preserve"> stanze</w:t>
       </w:r>
@@ -1477,7 +1198,7 @@
           <w:rFonts w:ascii="Lato" w:eastAsia="Lato" w:hAnsi="Lato" w:cs="Lato"/>
           <w:sz w:val="28"/>
           <w:szCs w:val="28"/>
-          <w:lang w:val="it-IT"/>
+          <w:lang w:val="en-US"/>
         </w:rPr>
       </w:pPr>
     </w:p>

</xml_diff>